<commit_message>
Fighting with generics and incidence martix again
</commit_message>
<xml_diff>
--- a/Docs/Extreme objects curriculum.docx
+++ b/Docs/Extreme objects curriculum.docx
@@ -6,8 +6,6 @@
       <w:pPr>
         <w:jc w:val="center"/>
       </w:pPr>
-      <w:bookmarkStart w:id="0" w:name="_GoBack"/>
-      <w:bookmarkEnd w:id="0"/>
       <w:r>
         <w:rPr>
           <w:b/>
@@ -17,121 +15,225 @@
       </w:r>
     </w:p>
     <w:p>
+      <w:bookmarkStart w:id="0" w:name="_GoBack"/>
+      <w:bookmarkEnd w:id="0"/>
+      <w:r>
+        <w:t>Summary: This set of lectures …</w:t>
+      </w:r>
+    </w:p>
+    <w:p>
       <w:r>
         <w:t>Lecture 1: Introduction to objects</w:t>
       </w:r>
       <w:r>
+        <w:t>. Object structure. Attributes and fields</w:t>
+      </w:r>
+    </w:p>
+    <w:p>
+      <w:pPr>
+        <w:pStyle w:val="a3"/>
+        <w:numPr>
+          <w:ilvl w:val="0"/>
+          <w:numId w:val="1"/>
+        </w:numPr>
+      </w:pPr>
+      <w:r>
+        <w:t>Examples of objects</w:t>
+      </w:r>
+    </w:p>
+    <w:p>
+      <w:pPr>
+        <w:pStyle w:val="a3"/>
+        <w:numPr>
+          <w:ilvl w:val="0"/>
+          <w:numId w:val="1"/>
+        </w:numPr>
+      </w:pPr>
+      <w:r>
+        <w:t>Definition of object term</w:t>
+      </w:r>
+    </w:p>
+    <w:p>
+      <w:pPr>
+        <w:pStyle w:val="a3"/>
+        <w:numPr>
+          <w:ilvl w:val="0"/>
+          <w:numId w:val="1"/>
+        </w:numPr>
+      </w:pPr>
+      <w:r>
+        <w:t>Relation between computer memory and objects</w:t>
+      </w:r>
+    </w:p>
+    <w:p>
+      <w:pPr>
+        <w:pStyle w:val="a3"/>
+        <w:numPr>
+          <w:ilvl w:val="0"/>
+          <w:numId w:val="1"/>
+        </w:numPr>
+      </w:pPr>
+      <w:r>
+        <w:t>Key characteristics of any object</w:t>
+      </w:r>
+    </w:p>
+    <w:p>
+      <w:pPr>
+        <w:pStyle w:val="a3"/>
+        <w:numPr>
+          <w:ilvl w:val="0"/>
+          <w:numId w:val="1"/>
+        </w:numPr>
+      </w:pPr>
+      <w:r>
+        <w:t>Object structure</w:t>
+      </w:r>
+      <w:r>
+        <w:t>. Attributes. Kinds of attributes</w:t>
+      </w:r>
+    </w:p>
+    <w:p>
+      <w:r>
+        <w:t>Lecture 2: Object life cycle and its operations</w:t>
+      </w:r>
+    </w:p>
+    <w:p>
+      <w:pPr>
+        <w:pStyle w:val="a3"/>
+        <w:numPr>
+          <w:ilvl w:val="0"/>
+          <w:numId w:val="1"/>
+        </w:numPr>
+      </w:pPr>
+      <w:r>
+        <w:t>Object creation</w:t>
+      </w:r>
+      <w:r>
+        <w:t xml:space="preserve"> and attributes initialization</w:t>
+      </w:r>
+    </w:p>
+    <w:p>
+      <w:pPr>
+        <w:pStyle w:val="a3"/>
+        <w:numPr>
+          <w:ilvl w:val="0"/>
+          <w:numId w:val="1"/>
+        </w:numPr>
+      </w:pPr>
+      <w:r>
+        <w:t>Life time loop – activations</w:t>
+      </w:r>
+    </w:p>
+    <w:p>
+      <w:pPr>
+        <w:pStyle w:val="a3"/>
+        <w:numPr>
+          <w:ilvl w:val="0"/>
+          <w:numId w:val="1"/>
+        </w:numPr>
+      </w:pPr>
+      <w:r>
+        <w:t>Destruction</w:t>
+      </w:r>
+    </w:p>
+    <w:p>
+      <w:r>
+        <w:t>Lecture 3: Group of objects form a type. Introduction of type concept</w:t>
+      </w:r>
+    </w:p>
+    <w:p>
+      <w:pPr>
+        <w:pStyle w:val="a3"/>
+        <w:numPr>
+          <w:ilvl w:val="0"/>
+          <w:numId w:val="1"/>
+        </w:numPr>
+      </w:pPr>
+      <w:r>
+        <w:t>Objects with identical structure form a type</w:t>
+      </w:r>
+    </w:p>
+    <w:p>
+      <w:pPr>
+        <w:pStyle w:val="a3"/>
+        <w:numPr>
+          <w:ilvl w:val="0"/>
+          <w:numId w:val="1"/>
+        </w:numPr>
+      </w:pPr>
+      <w:r>
+        <w:t>Special case of constants of different kinds</w:t>
+      </w:r>
+    </w:p>
+    <w:p>
+      <w:pPr>
+        <w:pStyle w:val="a3"/>
+        <w:numPr>
+          <w:ilvl w:val="0"/>
+          <w:numId w:val="1"/>
+        </w:numPr>
+      </w:pPr>
+      <w:r>
+        <w:t>Persistence of objects. Backbone of dynamic loading</w:t>
+      </w:r>
+    </w:p>
+    <w:p>
+      <w:pPr>
+        <w:pStyle w:val="a3"/>
+        <w:numPr>
+          <w:ilvl w:val="0"/>
+          <w:numId w:val="1"/>
+        </w:numPr>
+      </w:pPr>
+      <w:r>
+        <w:t>Kinds of type parametrization. Genericity</w:t>
+      </w:r>
+    </w:p>
+    <w:p>
+      <w:r>
+        <w:t>Lecture 4: Object equality</w:t>
+      </w:r>
+      <w:r>
         <w:t xml:space="preserve">. </w:t>
       </w:r>
       <w:r>
-        <w:t>Object structure. Attributes and fields</w:t>
-      </w:r>
-    </w:p>
-    <w:p>
-      <w:pPr>
-        <w:pStyle w:val="a3"/>
-        <w:numPr>
-          <w:ilvl w:val="0"/>
-          <w:numId w:val="1"/>
-        </w:numPr>
-      </w:pPr>
-      <w:r>
-        <w:t>Examples of objects</w:t>
-      </w:r>
-    </w:p>
-    <w:p>
-      <w:pPr>
-        <w:pStyle w:val="a3"/>
-        <w:numPr>
-          <w:ilvl w:val="0"/>
-          <w:numId w:val="1"/>
-        </w:numPr>
-      </w:pPr>
-      <w:r>
-        <w:t>Definition of object term</w:t>
-      </w:r>
-    </w:p>
-    <w:p>
-      <w:pPr>
-        <w:pStyle w:val="a3"/>
-        <w:numPr>
-          <w:ilvl w:val="0"/>
-          <w:numId w:val="1"/>
-        </w:numPr>
-      </w:pPr>
-      <w:r>
-        <w:t>Relation between computer memory and objects</w:t>
-      </w:r>
-    </w:p>
-    <w:p>
-      <w:pPr>
-        <w:pStyle w:val="a3"/>
-        <w:numPr>
-          <w:ilvl w:val="0"/>
-          <w:numId w:val="1"/>
-        </w:numPr>
-      </w:pPr>
-      <w:r>
-        <w:t>Key characteristics of any object</w:t>
-      </w:r>
-    </w:p>
-    <w:p>
-      <w:pPr>
-        <w:pStyle w:val="a3"/>
-        <w:numPr>
-          <w:ilvl w:val="0"/>
-          <w:numId w:val="1"/>
-        </w:numPr>
-      </w:pPr>
-      <w:r>
-        <w:t>Object structure</w:t>
-      </w:r>
-      <w:r>
-        <w:t>. Attributes. Kinds of attributes</w:t>
-      </w:r>
-    </w:p>
-    <w:p>
-      <w:r>
-        <w:t>Lecture 2: Object life cycle and its operations</w:t>
-      </w:r>
-    </w:p>
-    <w:p>
-      <w:pPr>
-        <w:pStyle w:val="a3"/>
-        <w:numPr>
-          <w:ilvl w:val="0"/>
-          <w:numId w:val="1"/>
-        </w:numPr>
-      </w:pPr>
-      <w:r>
-        <w:t>Object creation</w:t>
-      </w:r>
-      <w:r>
-        <w:t xml:space="preserve"> and attributes initialization</w:t>
-      </w:r>
-    </w:p>
-    <w:p>
-      <w:pPr>
-        <w:pStyle w:val="a3"/>
-        <w:numPr>
-          <w:ilvl w:val="0"/>
-          <w:numId w:val="1"/>
-        </w:numPr>
-      </w:pPr>
-      <w:r>
-        <w:t>Life time loop – activations</w:t>
-      </w:r>
-    </w:p>
-    <w:p>
-      <w:pPr>
-        <w:pStyle w:val="a3"/>
-        <w:numPr>
-          <w:ilvl w:val="0"/>
-          <w:numId w:val="1"/>
-        </w:numPr>
-      </w:pPr>
-      <w:r>
-        <w:t>Destruction</w:t>
+        <w:t>Object immutability. Shallow and deep</w:t>
+      </w:r>
+    </w:p>
+    <w:p>
+      <w:pPr>
+        <w:pStyle w:val="a3"/>
+        <w:numPr>
+          <w:ilvl w:val="0"/>
+          <w:numId w:val="1"/>
+        </w:numPr>
+      </w:pPr>
+      <w:r>
+        <w:t>How to compare objects</w:t>
+      </w:r>
+    </w:p>
+    <w:p>
+      <w:pPr>
+        <w:pStyle w:val="a3"/>
+        <w:numPr>
+          <w:ilvl w:val="0"/>
+          <w:numId w:val="1"/>
+        </w:numPr>
+      </w:pPr>
+      <w:r>
+        <w:t>What can be immutable</w:t>
+      </w:r>
+    </w:p>
+    <w:p>
+      <w:pPr>
+        <w:pStyle w:val="a3"/>
+        <w:numPr>
+          <w:ilvl w:val="0"/>
+          <w:numId w:val="1"/>
+        </w:numPr>
+      </w:pPr>
+      <w:r>
+        <w:t>Shallow and deep immutabilities</w:t>
       </w:r>
     </w:p>
     <w:p>
@@ -139,61 +241,37 @@
         <w:t>Lectu</w:t>
       </w:r>
       <w:r>
-        <w:t>re 3</w:t>
-      </w:r>
-      <w:r>
-        <w:t xml:space="preserve">: </w:t>
-      </w:r>
-      <w:r>
-        <w:t>Group of objects form a type. Introduction of type concept</w:t>
-      </w:r>
-    </w:p>
-    <w:p>
-      <w:pPr>
-        <w:pStyle w:val="a3"/>
-        <w:numPr>
-          <w:ilvl w:val="0"/>
-          <w:numId w:val="1"/>
-        </w:numPr>
-      </w:pPr>
-      <w:r>
-        <w:t>Objects with identical structure form a type</w:t>
-      </w:r>
-    </w:p>
-    <w:p>
-      <w:pPr>
-        <w:pStyle w:val="a3"/>
-        <w:numPr>
-          <w:ilvl w:val="0"/>
-          <w:numId w:val="1"/>
-        </w:numPr>
-      </w:pPr>
-      <w:r>
-        <w:t>Special case of constants of different kinds</w:t>
-      </w:r>
-    </w:p>
-    <w:p>
-      <w:pPr>
-        <w:pStyle w:val="a3"/>
-        <w:numPr>
-          <w:ilvl w:val="0"/>
-          <w:numId w:val="1"/>
-        </w:numPr>
-      </w:pPr>
-      <w:r>
-        <w:t>Persistence of objects. Backbone of dynamic loading</w:t>
-      </w:r>
-    </w:p>
-    <w:p>
-      <w:pPr>
-        <w:pStyle w:val="a3"/>
-        <w:numPr>
-          <w:ilvl w:val="0"/>
-          <w:numId w:val="1"/>
-        </w:numPr>
-      </w:pPr>
-      <w:r>
-        <w:t>Kinds of type parametrization. Genericity</w:t>
+        <w:t xml:space="preserve">re </w:t>
+      </w:r>
+      <w:r>
+        <w:t>5</w:t>
+      </w:r>
+      <w:r>
+        <w:t>: Relations between objects. Refers and includes</w:t>
+      </w:r>
+    </w:p>
+    <w:p>
+      <w:pPr>
+        <w:pStyle w:val="a3"/>
+        <w:numPr>
+          <w:ilvl w:val="0"/>
+          <w:numId w:val="1"/>
+        </w:numPr>
+      </w:pPr>
+      <w:r>
+        <w:t>Reference and value semantics</w:t>
+      </w:r>
+    </w:p>
+    <w:p>
+      <w:pPr>
+        <w:pStyle w:val="a3"/>
+        <w:numPr>
+          <w:ilvl w:val="0"/>
+          <w:numId w:val="1"/>
+        </w:numPr>
+      </w:pPr>
+      <w:r>
+        <w:t>Cycles</w:t>
       </w:r>
     </w:p>
     <w:p>
@@ -201,55 +279,161 @@
         <w:t>Lectu</w:t>
       </w:r>
       <w:r>
-        <w:t>re 4</w:t>
-      </w:r>
-      <w:r>
-        <w:t xml:space="preserve">: </w:t>
-      </w:r>
-      <w:r>
-        <w:t>Object equality</w:t>
-      </w:r>
-      <w:r>
-        <w:t xml:space="preserve">. </w:t>
-      </w:r>
-      <w:r>
-        <w:t>Object immutability. Shallow and deep</w:t>
-      </w:r>
-    </w:p>
-    <w:p>
-      <w:pPr>
-        <w:pStyle w:val="a3"/>
-        <w:numPr>
-          <w:ilvl w:val="0"/>
-          <w:numId w:val="1"/>
-        </w:numPr>
-      </w:pPr>
-      <w:r>
-        <w:t>How to compare objects</w:t>
-      </w:r>
-    </w:p>
-    <w:p>
-      <w:pPr>
-        <w:pStyle w:val="a3"/>
-        <w:numPr>
-          <w:ilvl w:val="0"/>
-          <w:numId w:val="1"/>
-        </w:numPr>
-      </w:pPr>
-      <w:r>
-        <w:t>What can be immutable</w:t>
-      </w:r>
-    </w:p>
-    <w:p>
-      <w:pPr>
-        <w:pStyle w:val="a3"/>
-        <w:numPr>
-          <w:ilvl w:val="0"/>
-          <w:numId w:val="1"/>
-        </w:numPr>
-      </w:pPr>
-      <w:r>
-        <w:t>Shallow and deep immutabilities</w:t>
+        <w:t>re 6</w:t>
+      </w:r>
+      <w:r>
+        <w:t>: Object-class-module-type hierarchy</w:t>
+      </w:r>
+    </w:p>
+    <w:p>
+      <w:pPr>
+        <w:pStyle w:val="a3"/>
+        <w:numPr>
+          <w:ilvl w:val="0"/>
+          <w:numId w:val="1"/>
+        </w:numPr>
+      </w:pPr>
+      <w:r>
+        <w:t>Compile time and runtime relations</w:t>
+      </w:r>
+    </w:p>
+    <w:p>
+      <w:pPr>
+        <w:pStyle w:val="a3"/>
+        <w:numPr>
+          <w:ilvl w:val="0"/>
+          <w:numId w:val="1"/>
+        </w:numPr>
+      </w:pPr>
+      <w:r>
+        <w:t xml:space="preserve">Class-module difference and commonality </w:t>
+      </w:r>
+    </w:p>
+    <w:p>
+      <w:pPr>
+        <w:pStyle w:val="a3"/>
+        <w:numPr>
+          <w:ilvl w:val="0"/>
+          <w:numId w:val="1"/>
+        </w:numPr>
+      </w:pPr>
+      <w:r>
+        <w:t>Kinds of types</w:t>
+      </w:r>
+    </w:p>
+    <w:p>
+      <w:r>
+        <w:t>Lecture 8: Inheritance, overriding and member adaptations</w:t>
+      </w:r>
+    </w:p>
+    <w:p>
+      <w:pPr>
+        <w:pStyle w:val="a3"/>
+        <w:numPr>
+          <w:ilvl w:val="0"/>
+          <w:numId w:val="1"/>
+        </w:numPr>
+      </w:pPr>
+      <w:r>
+        <w:t>What is inheritance</w:t>
+      </w:r>
+    </w:p>
+    <w:p>
+      <w:pPr>
+        <w:pStyle w:val="a3"/>
+        <w:numPr>
+          <w:ilvl w:val="0"/>
+          <w:numId w:val="1"/>
+        </w:numPr>
+      </w:pPr>
+      <w:r>
+        <w:t xml:space="preserve">What is member adaptation while inheriting </w:t>
+      </w:r>
+    </w:p>
+    <w:p>
+      <w:pPr>
+        <w:pStyle w:val="a3"/>
+        <w:numPr>
+          <w:ilvl w:val="0"/>
+          <w:numId w:val="1"/>
+        </w:numPr>
+      </w:pPr>
+      <w:r>
+        <w:t>Kinds of overriding. Function to variable or constant</w:t>
+      </w:r>
+    </w:p>
+    <w:p>
+      <w:pPr>
+        <w:pStyle w:val="a3"/>
+        <w:numPr>
+          <w:ilvl w:val="0"/>
+          <w:numId w:val="1"/>
+        </w:numPr>
+      </w:pPr>
+      <w:r>
+        <w:lastRenderedPageBreak/>
+        <w:t>Conformance</w:t>
+      </w:r>
+    </w:p>
+    <w:p>
+      <w:r>
+        <w:t>Lecture 9: Systematic assertions</w:t>
+      </w:r>
+    </w:p>
+    <w:p>
+      <w:pPr>
+        <w:pStyle w:val="a3"/>
+        <w:numPr>
+          <w:ilvl w:val="0"/>
+          <w:numId w:val="1"/>
+        </w:numPr>
+      </w:pPr>
+      <w:r>
+        <w:t>Predicates. Kinds of predicates</w:t>
+      </w:r>
+    </w:p>
+    <w:p>
+      <w:pPr>
+        <w:pStyle w:val="a3"/>
+        <w:numPr>
+          <w:ilvl w:val="0"/>
+          <w:numId w:val="1"/>
+        </w:numPr>
+      </w:pPr>
+      <w:r>
+        <w:t xml:space="preserve">Preconditions, </w:t>
+      </w:r>
+      <w:proofErr w:type="spellStart"/>
+      <w:r>
+        <w:t>postconditions</w:t>
+      </w:r>
+      <w:proofErr w:type="spellEnd"/>
+      <w:r>
+        <w:t>, invariants and variants</w:t>
+      </w:r>
+    </w:p>
+    <w:p>
+      <w:pPr>
+        <w:pStyle w:val="a3"/>
+        <w:numPr>
+          <w:ilvl w:val="0"/>
+          <w:numId w:val="1"/>
+        </w:numPr>
+      </w:pPr>
+      <w:r>
+        <w:t>Alignment with inheritance</w:t>
+      </w:r>
+    </w:p>
+    <w:p>
+      <w:pPr>
+        <w:pStyle w:val="a3"/>
+        <w:numPr>
+          <w:ilvl w:val="0"/>
+          <w:numId w:val="1"/>
+        </w:numPr>
+      </w:pPr>
+      <w:r>
+        <w:t>Implications for practical usage. No more issue root cause triaging</w:t>
       </w:r>
     </w:p>
     <w:p>
@@ -257,131 +441,176 @@
         <w:t>Lectu</w:t>
       </w:r>
       <w:r>
-        <w:t xml:space="preserve">re </w:t>
-      </w:r>
-      <w:r>
-        <w:t>5</w:t>
-      </w:r>
-      <w:r>
-        <w:t xml:space="preserve">: </w:t>
-      </w:r>
-      <w:r>
-        <w:t>Relations between objects. Refers and includes</w:t>
-      </w:r>
-    </w:p>
-    <w:p>
-      <w:pPr>
-        <w:pStyle w:val="a3"/>
-        <w:numPr>
-          <w:ilvl w:val="0"/>
-          <w:numId w:val="1"/>
-        </w:numPr>
-      </w:pPr>
-      <w:r>
-        <w:t>Reference and value semantics</w:t>
-      </w:r>
-    </w:p>
-    <w:p>
-      <w:pPr>
-        <w:pStyle w:val="a3"/>
-        <w:numPr>
-          <w:ilvl w:val="0"/>
-          <w:numId w:val="1"/>
-        </w:numPr>
-      </w:pPr>
-      <w:r>
-        <w:t>Cycles</w:t>
-      </w:r>
-    </w:p>
-    <w:p>
-      <w:r>
-        <w:t>Lectu</w:t>
-      </w:r>
-      <w:r>
-        <w:t>re 6</w:t>
-      </w:r>
-      <w:r>
-        <w:t xml:space="preserve">: </w:t>
-      </w:r>
-      <w:r>
-        <w:t>Object-class-module-type hierarchy</w:t>
-      </w:r>
-    </w:p>
-    <w:p>
-      <w:pPr>
-        <w:pStyle w:val="a3"/>
-        <w:numPr>
-          <w:ilvl w:val="0"/>
-          <w:numId w:val="1"/>
-        </w:numPr>
-      </w:pPr>
-      <w:r>
-        <w:t>Compile time and runtime relations</w:t>
-      </w:r>
-    </w:p>
-    <w:p>
-      <w:pPr>
-        <w:pStyle w:val="a3"/>
-        <w:numPr>
-          <w:ilvl w:val="0"/>
-          <w:numId w:val="1"/>
-        </w:numPr>
-      </w:pPr>
-      <w:r>
-        <w:t xml:space="preserve">Class-module difference and commonality </w:t>
-      </w:r>
-    </w:p>
-    <w:p>
-      <w:pPr>
-        <w:pStyle w:val="a3"/>
-        <w:numPr>
-          <w:ilvl w:val="0"/>
-          <w:numId w:val="1"/>
-        </w:numPr>
-      </w:pPr>
-      <w:r>
-        <w:t>Kinds of types</w:t>
-      </w:r>
-    </w:p>
-    <w:p>
-      <w:r>
-        <w:t>Lecture 8: Inheritance, overriding and member adaptations</w:t>
-      </w:r>
-    </w:p>
-    <w:p>
-      <w:pPr>
-        <w:pStyle w:val="a3"/>
-        <w:numPr>
-          <w:ilvl w:val="0"/>
-          <w:numId w:val="1"/>
-        </w:numPr>
-      </w:pPr>
-      <w:r>
-        <w:t>What is inheritance</w:t>
-      </w:r>
-    </w:p>
-    <w:p>
-      <w:pPr>
-        <w:pStyle w:val="a3"/>
-        <w:numPr>
-          <w:ilvl w:val="0"/>
-          <w:numId w:val="1"/>
-        </w:numPr>
-      </w:pPr>
-      <w:r>
-        <w:t xml:space="preserve">What is member adaptation while inheriting </w:t>
-      </w:r>
-    </w:p>
-    <w:p>
-      <w:pPr>
-        <w:pStyle w:val="a3"/>
-        <w:numPr>
-          <w:ilvl w:val="0"/>
-          <w:numId w:val="1"/>
-        </w:numPr>
-      </w:pPr>
-      <w:r>
-        <w:t>Kinds of overriding. Function to variable or constant</w:t>
+        <w:t>re 7</w:t>
+      </w:r>
+      <w:r>
+        <w:t>: Active (concurrent) objects. Interactions between them</w:t>
+      </w:r>
+    </w:p>
+    <w:p>
+      <w:pPr>
+        <w:pStyle w:val="a3"/>
+        <w:numPr>
+          <w:ilvl w:val="0"/>
+          <w:numId w:val="1"/>
+        </w:numPr>
+      </w:pPr>
+      <w:r>
+        <w:t xml:space="preserve">Concept of processing element – thread, process, service </w:t>
+      </w:r>
+    </w:p>
+    <w:p>
+      <w:pPr>
+        <w:pStyle w:val="a3"/>
+        <w:numPr>
+          <w:ilvl w:val="0"/>
+          <w:numId w:val="1"/>
+        </w:numPr>
+      </w:pPr>
+      <w:r>
+        <w:t>Active objects never sleep</w:t>
+      </w:r>
+    </w:p>
+    <w:p>
+      <w:pPr>
+        <w:pStyle w:val="a3"/>
+        <w:numPr>
+          <w:ilvl w:val="0"/>
+          <w:numId w:val="1"/>
+        </w:numPr>
+      </w:pPr>
+      <w:r>
+        <w:t>How to support synchronous and asynchronous interactions between objects</w:t>
+      </w:r>
+    </w:p>
+    <w:p>
+      <w:r>
+        <w:t>Lecture 1</w:t>
+      </w:r>
+      <w:r>
+        <w:t>0</w:t>
+      </w:r>
+      <w:r>
+        <w:t>: Control structures</w:t>
+      </w:r>
+    </w:p>
+    <w:p>
+      <w:pPr>
+        <w:pStyle w:val="a3"/>
+        <w:numPr>
+          <w:ilvl w:val="0"/>
+          <w:numId w:val="1"/>
+        </w:numPr>
+      </w:pPr>
+      <w:r>
+        <w:t>Member activation</w:t>
+      </w:r>
+    </w:p>
+    <w:p>
+      <w:pPr>
+        <w:pStyle w:val="a3"/>
+        <w:numPr>
+          <w:ilvl w:val="1"/>
+          <w:numId w:val="1"/>
+        </w:numPr>
+      </w:pPr>
+      <w:r>
+        <w:t>Assignment is a kind of special case</w:t>
+      </w:r>
+    </w:p>
+    <w:p>
+      <w:pPr>
+        <w:pStyle w:val="a3"/>
+        <w:numPr>
+          <w:ilvl w:val="0"/>
+          <w:numId w:val="1"/>
+        </w:numPr>
+      </w:pPr>
+      <w:r>
+        <w:t>Conditional</w:t>
+      </w:r>
+    </w:p>
+    <w:p>
+      <w:pPr>
+        <w:pStyle w:val="a3"/>
+        <w:numPr>
+          <w:ilvl w:val="0"/>
+          <w:numId w:val="1"/>
+        </w:numPr>
+      </w:pPr>
+      <w:r>
+        <w:t>Loops</w:t>
+      </w:r>
+    </w:p>
+    <w:p>
+      <w:pPr>
+        <w:pStyle w:val="a3"/>
+        <w:numPr>
+          <w:ilvl w:val="0"/>
+          <w:numId w:val="1"/>
+        </w:numPr>
+      </w:pPr>
+      <w:r>
+        <w:t>Exceptions. Kinds of exceptions</w:t>
+      </w:r>
+    </w:p>
+    <w:p>
+      <w:pPr>
+        <w:pStyle w:val="a3"/>
+        <w:numPr>
+          <w:ilvl w:val="0"/>
+          <w:numId w:val="1"/>
+        </w:numPr>
+      </w:pPr>
+      <w:r>
+        <w:t xml:space="preserve">Block </w:t>
+      </w:r>
+    </w:p>
+    <w:p>
+      <w:pPr>
+        <w:pStyle w:val="a3"/>
+        <w:numPr>
+          <w:ilvl w:val="0"/>
+          <w:numId w:val="1"/>
+        </w:numPr>
+      </w:pPr>
+      <w:r>
+        <w:t>Integration with assertions</w:t>
+      </w:r>
+    </w:p>
+    <w:p>
+      <w:r>
+        <w:t>Lecture 1</w:t>
+      </w:r>
+      <w:r>
+        <w:t>1</w:t>
+      </w:r>
+      <w:r>
+        <w:t>: Tuples as a basic concept</w:t>
+      </w:r>
+    </w:p>
+    <w:p>
+      <w:pPr>
+        <w:pStyle w:val="a3"/>
+        <w:numPr>
+          <w:ilvl w:val="0"/>
+          <w:numId w:val="1"/>
+        </w:numPr>
+      </w:pPr>
+      <w:r>
+        <w:t>What is a tuple</w:t>
+      </w:r>
+    </w:p>
+    <w:p>
+      <w:pPr>
+        <w:pStyle w:val="a3"/>
+        <w:numPr>
+          <w:ilvl w:val="0"/>
+          <w:numId w:val="1"/>
+        </w:numPr>
+      </w:pPr>
+      <w:r>
+        <w:t>Every routine has 1 parameter</w:t>
       </w:r>
     </w:p>
     <w:p>
@@ -398,420 +627,143 @@
     </w:p>
     <w:p>
       <w:r>
+        <w:t>Lecture 1</w:t>
+      </w:r>
+      <w:r>
+        <w:t>2</w:t>
+      </w:r>
+      <w:r>
+        <w:t>: Kernel classes</w:t>
+      </w:r>
+    </w:p>
+    <w:p>
+      <w:pPr>
+        <w:pStyle w:val="a3"/>
+        <w:numPr>
+          <w:ilvl w:val="0"/>
+          <w:numId w:val="1"/>
+        </w:numPr>
+      </w:pPr>
+      <w:r>
+        <w:t>0 and 1 as two basic atoms</w:t>
+      </w:r>
+    </w:p>
+    <w:p>
+      <w:pPr>
+        <w:pStyle w:val="a3"/>
+        <w:numPr>
+          <w:ilvl w:val="0"/>
+          <w:numId w:val="1"/>
+        </w:numPr>
+      </w:pPr>
+      <w:r>
+        <w:t>Constant objects</w:t>
+      </w:r>
+    </w:p>
+    <w:p>
+      <w:pPr>
+        <w:pStyle w:val="a3"/>
+        <w:numPr>
+          <w:ilvl w:val="0"/>
+          <w:numId w:val="1"/>
+        </w:numPr>
+      </w:pPr>
+      <w:r>
+        <w:t>Regular expressions</w:t>
+      </w:r>
+    </w:p>
+    <w:p>
+      <w:r>
+        <w:t>Lecture 1</w:t>
+      </w:r>
+      <w:r>
+        <w:t>3</w:t>
+      </w:r>
+      <w:r>
+        <w:t>: Overloading</w:t>
+      </w:r>
+    </w:p>
+    <w:p>
+      <w:pPr>
+        <w:pStyle w:val="a3"/>
+        <w:numPr>
+          <w:ilvl w:val="0"/>
+          <w:numId w:val="1"/>
+        </w:numPr>
+      </w:pPr>
+      <w:r>
+        <w:t xml:space="preserve">Routine names overloading </w:t>
+      </w:r>
+    </w:p>
+    <w:p>
+      <w:pPr>
+        <w:pStyle w:val="a3"/>
+        <w:numPr>
+          <w:ilvl w:val="0"/>
+          <w:numId w:val="1"/>
+        </w:numPr>
+      </w:pPr>
+      <w:r>
+        <w:t xml:space="preserve">Attribute names overloading </w:t>
+      </w:r>
+    </w:p>
+    <w:p>
+      <w:pPr>
+        <w:pStyle w:val="a3"/>
+        <w:numPr>
+          <w:ilvl w:val="0"/>
+          <w:numId w:val="1"/>
+        </w:numPr>
+      </w:pPr>
+      <w:r>
+        <w:t xml:space="preserve">Class names overloading </w:t>
+      </w:r>
+    </w:p>
+    <w:p>
+      <w:pPr>
+        <w:pStyle w:val="a3"/>
+        <w:numPr>
+          <w:ilvl w:val="0"/>
+          <w:numId w:val="1"/>
+        </w:numPr>
+      </w:pPr>
+      <w:r>
+        <w:t>Resolving ambiguities</w:t>
+      </w:r>
+    </w:p>
+    <w:p>
+      <w:r>
+        <w:t>Lecture 1</w:t>
+      </w:r>
+      <w:r>
+        <w:t>4</w:t>
+      </w:r>
+      <w:r>
+        <w:t>: Compilation units and separate compilation</w:t>
+      </w:r>
+    </w:p>
+    <w:p>
+      <w:pPr>
+        <w:pStyle w:val="a3"/>
+        <w:numPr>
+          <w:ilvl w:val="0"/>
+          <w:numId w:val="1"/>
+        </w:numPr>
+      </w:pPr>
+      <w:r>
+        <w:t>Kinds of compilation units: script, program and library</w:t>
+      </w:r>
+    </w:p>
+    <w:p>
+      <w:pPr>
+        <w:pStyle w:val="a3"/>
+        <w:numPr>
+          <w:ilvl w:val="0"/>
+          <w:numId w:val="1"/>
+        </w:numPr>
+      </w:pPr>
+      <w:r>
         <w:lastRenderedPageBreak/>
-        <w:t>Lecture 9: Systematic assertions</w:t>
-      </w:r>
-    </w:p>
-    <w:p>
-      <w:pPr>
-        <w:pStyle w:val="a3"/>
-        <w:numPr>
-          <w:ilvl w:val="0"/>
-          <w:numId w:val="1"/>
-        </w:numPr>
-      </w:pPr>
-      <w:r>
-        <w:t>Predicates. Kinds of predicates</w:t>
-      </w:r>
-    </w:p>
-    <w:p>
-      <w:pPr>
-        <w:pStyle w:val="a3"/>
-        <w:numPr>
-          <w:ilvl w:val="0"/>
-          <w:numId w:val="1"/>
-        </w:numPr>
-      </w:pPr>
-      <w:r>
-        <w:t xml:space="preserve">Preconditions, </w:t>
-      </w:r>
-      <w:proofErr w:type="spellStart"/>
-      <w:r>
-        <w:t>postconditions</w:t>
-      </w:r>
-      <w:proofErr w:type="spellEnd"/>
-      <w:r>
-        <w:t>, invariants and variants</w:t>
-      </w:r>
-    </w:p>
-    <w:p>
-      <w:pPr>
-        <w:pStyle w:val="a3"/>
-        <w:numPr>
-          <w:ilvl w:val="0"/>
-          <w:numId w:val="1"/>
-        </w:numPr>
-      </w:pPr>
-      <w:r>
-        <w:t>Alignment with inheritance</w:t>
-      </w:r>
-    </w:p>
-    <w:p>
-      <w:pPr>
-        <w:pStyle w:val="a3"/>
-        <w:numPr>
-          <w:ilvl w:val="0"/>
-          <w:numId w:val="1"/>
-        </w:numPr>
-      </w:pPr>
-      <w:r>
-        <w:t>Implications for practical usage. No more issue root cause triaging</w:t>
-      </w:r>
-    </w:p>
-    <w:p>
-      <w:r>
-        <w:t>Lectu</w:t>
-      </w:r>
-      <w:r>
-        <w:t>re 7</w:t>
-      </w:r>
-      <w:r>
-        <w:t xml:space="preserve">: </w:t>
-      </w:r>
-      <w:r>
-        <w:t>Active (concurrent) objects. Interactions between them</w:t>
-      </w:r>
-    </w:p>
-    <w:p>
-      <w:pPr>
-        <w:pStyle w:val="a3"/>
-        <w:numPr>
-          <w:ilvl w:val="0"/>
-          <w:numId w:val="1"/>
-        </w:numPr>
-      </w:pPr>
-      <w:r>
-        <w:t xml:space="preserve">Concept of processing element – thread, process, service </w:t>
-      </w:r>
-    </w:p>
-    <w:p>
-      <w:pPr>
-        <w:pStyle w:val="a3"/>
-        <w:numPr>
-          <w:ilvl w:val="0"/>
-          <w:numId w:val="1"/>
-        </w:numPr>
-      </w:pPr>
-      <w:r>
-        <w:t>Active objects never sleep</w:t>
-      </w:r>
-    </w:p>
-    <w:p>
-      <w:pPr>
-        <w:pStyle w:val="a3"/>
-        <w:numPr>
-          <w:ilvl w:val="0"/>
-          <w:numId w:val="1"/>
-        </w:numPr>
-      </w:pPr>
-      <w:r>
-        <w:t>How to support synchronous and asynchronous interactions between objects</w:t>
-      </w:r>
-    </w:p>
-    <w:p>
-      <w:r>
-        <w:t xml:space="preserve">Lecture </w:t>
-      </w:r>
-      <w:r>
-        <w:t>1</w:t>
-      </w:r>
-      <w:r>
-        <w:t>0</w:t>
-      </w:r>
-      <w:r>
-        <w:t xml:space="preserve">: </w:t>
-      </w:r>
-      <w:r>
-        <w:t>Control structures</w:t>
-      </w:r>
-    </w:p>
-    <w:p>
-      <w:pPr>
-        <w:pStyle w:val="a3"/>
-        <w:numPr>
-          <w:ilvl w:val="0"/>
-          <w:numId w:val="1"/>
-        </w:numPr>
-      </w:pPr>
-      <w:r>
-        <w:t>Member activation</w:t>
-      </w:r>
-    </w:p>
-    <w:p>
-      <w:pPr>
-        <w:pStyle w:val="a3"/>
-        <w:numPr>
-          <w:ilvl w:val="1"/>
-          <w:numId w:val="1"/>
-        </w:numPr>
-      </w:pPr>
-      <w:r>
-        <w:t>Assignment is a kind of special case</w:t>
-      </w:r>
-    </w:p>
-    <w:p>
-      <w:pPr>
-        <w:pStyle w:val="a3"/>
-        <w:numPr>
-          <w:ilvl w:val="0"/>
-          <w:numId w:val="1"/>
-        </w:numPr>
-      </w:pPr>
-      <w:r>
-        <w:t>Conditional</w:t>
-      </w:r>
-    </w:p>
-    <w:p>
-      <w:pPr>
-        <w:pStyle w:val="a3"/>
-        <w:numPr>
-          <w:ilvl w:val="0"/>
-          <w:numId w:val="1"/>
-        </w:numPr>
-      </w:pPr>
-      <w:r>
-        <w:t>Loops</w:t>
-      </w:r>
-    </w:p>
-    <w:p>
-      <w:pPr>
-        <w:pStyle w:val="a3"/>
-        <w:numPr>
-          <w:ilvl w:val="0"/>
-          <w:numId w:val="1"/>
-        </w:numPr>
-      </w:pPr>
-      <w:r>
-        <w:t>Exceptions. Kinds of exceptions</w:t>
-      </w:r>
-    </w:p>
-    <w:p>
-      <w:pPr>
-        <w:pStyle w:val="a3"/>
-        <w:numPr>
-          <w:ilvl w:val="0"/>
-          <w:numId w:val="1"/>
-        </w:numPr>
-      </w:pPr>
-      <w:r>
-        <w:t xml:space="preserve">Block </w:t>
-      </w:r>
-    </w:p>
-    <w:p>
-      <w:pPr>
-        <w:pStyle w:val="a3"/>
-        <w:numPr>
-          <w:ilvl w:val="0"/>
-          <w:numId w:val="1"/>
-        </w:numPr>
-      </w:pPr>
-      <w:r>
-        <w:t>Integration with assertions</w:t>
-      </w:r>
-    </w:p>
-    <w:p>
-      <w:r>
-        <w:t xml:space="preserve">Lecture </w:t>
-      </w:r>
-      <w:r>
-        <w:t>1</w:t>
-      </w:r>
-      <w:r>
-        <w:t>1</w:t>
-      </w:r>
-      <w:r>
-        <w:t xml:space="preserve">: </w:t>
-      </w:r>
-      <w:r>
-        <w:t>Tuples as a basic concept</w:t>
-      </w:r>
-    </w:p>
-    <w:p>
-      <w:pPr>
-        <w:pStyle w:val="a3"/>
-        <w:numPr>
-          <w:ilvl w:val="0"/>
-          <w:numId w:val="1"/>
-        </w:numPr>
-      </w:pPr>
-      <w:r>
-        <w:t>What is a tuple</w:t>
-      </w:r>
-    </w:p>
-    <w:p>
-      <w:pPr>
-        <w:pStyle w:val="a3"/>
-        <w:numPr>
-          <w:ilvl w:val="0"/>
-          <w:numId w:val="1"/>
-        </w:numPr>
-      </w:pPr>
-      <w:r>
-        <w:t>Every routine has 1 parameter</w:t>
-      </w:r>
-    </w:p>
-    <w:p>
-      <w:pPr>
-        <w:pStyle w:val="a3"/>
-        <w:numPr>
-          <w:ilvl w:val="0"/>
-          <w:numId w:val="1"/>
-        </w:numPr>
-      </w:pPr>
-      <w:r>
-        <w:t>Conformance</w:t>
-      </w:r>
-    </w:p>
-    <w:p>
-      <w:r>
-        <w:t xml:space="preserve">Lecture </w:t>
-      </w:r>
-      <w:r>
-        <w:t>1</w:t>
-      </w:r>
-      <w:r>
-        <w:t>2</w:t>
-      </w:r>
-      <w:r>
-        <w:t xml:space="preserve">: </w:t>
-      </w:r>
-      <w:r>
-        <w:t>Kernel classes</w:t>
-      </w:r>
-    </w:p>
-    <w:p>
-      <w:pPr>
-        <w:pStyle w:val="a3"/>
-        <w:numPr>
-          <w:ilvl w:val="0"/>
-          <w:numId w:val="1"/>
-        </w:numPr>
-      </w:pPr>
-      <w:r>
-        <w:t>0 and 1 as two basic atoms</w:t>
-      </w:r>
-    </w:p>
-    <w:p>
-      <w:pPr>
-        <w:pStyle w:val="a3"/>
-        <w:numPr>
-          <w:ilvl w:val="0"/>
-          <w:numId w:val="1"/>
-        </w:numPr>
-      </w:pPr>
-      <w:r>
-        <w:t>Constant objects</w:t>
-      </w:r>
-    </w:p>
-    <w:p>
-      <w:pPr>
-        <w:pStyle w:val="a3"/>
-        <w:numPr>
-          <w:ilvl w:val="0"/>
-          <w:numId w:val="1"/>
-        </w:numPr>
-      </w:pPr>
-      <w:r>
-        <w:t>Regular expressions</w:t>
-      </w:r>
-    </w:p>
-    <w:p>
-      <w:r>
-        <w:t xml:space="preserve">Lecture </w:t>
-      </w:r>
-      <w:r>
-        <w:t>1</w:t>
-      </w:r>
-      <w:r>
-        <w:t>3</w:t>
-      </w:r>
-      <w:r>
-        <w:t xml:space="preserve">: </w:t>
-      </w:r>
-      <w:r>
-        <w:t>Overloading</w:t>
-      </w:r>
-    </w:p>
-    <w:p>
-      <w:pPr>
-        <w:pStyle w:val="a3"/>
-        <w:numPr>
-          <w:ilvl w:val="0"/>
-          <w:numId w:val="1"/>
-        </w:numPr>
-      </w:pPr>
-      <w:r>
-        <w:t xml:space="preserve">Routine names overloading </w:t>
-      </w:r>
-    </w:p>
-    <w:p>
-      <w:pPr>
-        <w:pStyle w:val="a3"/>
-        <w:numPr>
-          <w:ilvl w:val="0"/>
-          <w:numId w:val="1"/>
-        </w:numPr>
-      </w:pPr>
-      <w:r>
-        <w:t xml:space="preserve">Attribute names overloading </w:t>
-      </w:r>
-    </w:p>
-    <w:p>
-      <w:pPr>
-        <w:pStyle w:val="a3"/>
-        <w:numPr>
-          <w:ilvl w:val="0"/>
-          <w:numId w:val="1"/>
-        </w:numPr>
-      </w:pPr>
-      <w:r>
-        <w:t xml:space="preserve">Class names overloading </w:t>
-      </w:r>
-    </w:p>
-    <w:p>
-      <w:pPr>
-        <w:pStyle w:val="a3"/>
-        <w:numPr>
-          <w:ilvl w:val="0"/>
-          <w:numId w:val="1"/>
-        </w:numPr>
-      </w:pPr>
-      <w:r>
-        <w:t>Resolving ambiguities</w:t>
-      </w:r>
-    </w:p>
-    <w:p>
-      <w:r>
-        <w:t>Lecture 1</w:t>
-      </w:r>
-      <w:r>
-        <w:t>4</w:t>
-      </w:r>
-      <w:r>
-        <w:t>: Compilation units and separate compilation</w:t>
-      </w:r>
-    </w:p>
-    <w:p>
-      <w:pPr>
-        <w:pStyle w:val="a3"/>
-        <w:numPr>
-          <w:ilvl w:val="0"/>
-          <w:numId w:val="1"/>
-        </w:numPr>
-      </w:pPr>
-      <w:r>
-        <w:t>Kinds of compilation units: script, program and library</w:t>
-      </w:r>
-    </w:p>
-    <w:p>
-      <w:pPr>
-        <w:pStyle w:val="a3"/>
-        <w:numPr>
-          <w:ilvl w:val="0"/>
-          <w:numId w:val="1"/>
-        </w:numPr>
-      </w:pPr>
-      <w:r>
         <w:t>Clusters as areas for search</w:t>
       </w:r>
     </w:p>
@@ -824,7 +776,6 @@
         </w:numPr>
       </w:pPr>
       <w:r>
-        <w:lastRenderedPageBreak/>
         <w:t>Names controls</w:t>
       </w:r>
     </w:p>

</xml_diff>

<commit_message>
WIP on FF building, docs updated too
</commit_message>
<xml_diff>
--- a/Docs/Extreme objects curriculum.docx
+++ b/Docs/Extreme objects curriculum.docx
@@ -15,10 +15,52 @@
       </w:r>
     </w:p>
     <w:p>
+      <w:r>
+        <w:t xml:space="preserve">Summary: This set of lectures gives full introduction into pure object-oriented approach to programming. Everything is an object – code, data, and functions. Minimalistic approach based on </w:t>
+      </w:r>
+      <w:r>
+        <w:t>unification allows</w:t>
+      </w:r>
+      <w:r>
+        <w:t xml:space="preserve"> </w:t>
+      </w:r>
+      <w:r>
+        <w:t>keeping</w:t>
+      </w:r>
+      <w:r>
+        <w:t xml:space="preserve"> minimal basis of key concepts for </w:t>
+      </w:r>
+      <w:r>
+        <w:t>clarity</w:t>
+      </w:r>
+      <w:r>
+        <w:t xml:space="preserve"> and con</w:t>
+      </w:r>
+      <w:r>
+        <w:t>c</w:t>
+      </w:r>
+      <w:r>
+        <w:t>i</w:t>
+      </w:r>
+      <w:r>
+        <w:t>sen</w:t>
+      </w:r>
+      <w:r>
+        <w:t>es</w:t>
+      </w:r>
+      <w:r>
+        <w:t>s</w:t>
+      </w:r>
+      <w:r>
+        <w:t xml:space="preserve"> of the approach</w:t>
+      </w:r>
+      <w:r>
+        <w:t>. It covered both passive and active behaviors of objects (sequential and concurrent executions) as well as approaching to the fully verified software using structured assertions (extended Design by Contract (c)). Proper type definition which comes from objects, multiple-inheritance with conflicts and multiple overriding  coexists with simple atoms as 0 and 1 which are the foundation of everything</w:t>
+      </w:r>
       <w:bookmarkStart w:id="0" w:name="_GoBack"/>
       <w:bookmarkEnd w:id="0"/>
       <w:r>
-        <w:t>Summary: This set of lectures …</w:t>
+        <w:t xml:space="preserve"> </w:t>
       </w:r>
     </w:p>
     <w:p>
@@ -318,6 +360,7 @@
         </w:numPr>
       </w:pPr>
       <w:r>
+        <w:lastRenderedPageBreak/>
         <w:t>Kinds of types</w:t>
       </w:r>
     </w:p>
@@ -371,116 +414,364 @@
         </w:numPr>
       </w:pPr>
       <w:r>
+        <w:t>Conformance</w:t>
+      </w:r>
+    </w:p>
+    <w:p>
+      <w:r>
+        <w:t>Lecture 9: Systematic assertions</w:t>
+      </w:r>
+    </w:p>
+    <w:p>
+      <w:pPr>
+        <w:pStyle w:val="a3"/>
+        <w:numPr>
+          <w:ilvl w:val="0"/>
+          <w:numId w:val="1"/>
+        </w:numPr>
+      </w:pPr>
+      <w:r>
+        <w:t>Predicates. Kinds of predicates</w:t>
+      </w:r>
+    </w:p>
+    <w:p>
+      <w:pPr>
+        <w:pStyle w:val="a3"/>
+        <w:numPr>
+          <w:ilvl w:val="0"/>
+          <w:numId w:val="1"/>
+        </w:numPr>
+      </w:pPr>
+      <w:r>
+        <w:t xml:space="preserve">Preconditions, </w:t>
+      </w:r>
+      <w:proofErr w:type="spellStart"/>
+      <w:r>
+        <w:t>postconditions</w:t>
+      </w:r>
+      <w:proofErr w:type="spellEnd"/>
+      <w:r>
+        <w:t>, invariants and variants</w:t>
+      </w:r>
+    </w:p>
+    <w:p>
+      <w:pPr>
+        <w:pStyle w:val="a3"/>
+        <w:numPr>
+          <w:ilvl w:val="0"/>
+          <w:numId w:val="1"/>
+        </w:numPr>
+      </w:pPr>
+      <w:r>
+        <w:t>Alignment with inheritance</w:t>
+      </w:r>
+    </w:p>
+    <w:p>
+      <w:pPr>
+        <w:pStyle w:val="a3"/>
+        <w:numPr>
+          <w:ilvl w:val="0"/>
+          <w:numId w:val="1"/>
+        </w:numPr>
+      </w:pPr>
+      <w:r>
+        <w:t>Implications for practical usage. No more issue root cause triaging</w:t>
+      </w:r>
+    </w:p>
+    <w:p>
+      <w:r>
+        <w:t>Lectu</w:t>
+      </w:r>
+      <w:r>
+        <w:t>re 7</w:t>
+      </w:r>
+      <w:r>
+        <w:t>: Active (concurrent) objects. Interactions between them</w:t>
+      </w:r>
+    </w:p>
+    <w:p>
+      <w:pPr>
+        <w:pStyle w:val="a3"/>
+        <w:numPr>
+          <w:ilvl w:val="0"/>
+          <w:numId w:val="1"/>
+        </w:numPr>
+      </w:pPr>
+      <w:r>
+        <w:t xml:space="preserve">Concept of processing element – thread, process, service </w:t>
+      </w:r>
+    </w:p>
+    <w:p>
+      <w:pPr>
+        <w:pStyle w:val="a3"/>
+        <w:numPr>
+          <w:ilvl w:val="0"/>
+          <w:numId w:val="1"/>
+        </w:numPr>
+      </w:pPr>
+      <w:r>
+        <w:t>Active objects never sleep</w:t>
+      </w:r>
+    </w:p>
+    <w:p>
+      <w:pPr>
+        <w:pStyle w:val="a3"/>
+        <w:numPr>
+          <w:ilvl w:val="0"/>
+          <w:numId w:val="1"/>
+        </w:numPr>
+      </w:pPr>
+      <w:r>
+        <w:t>How to support synchronous and asynchronous interactions between objects</w:t>
+      </w:r>
+    </w:p>
+    <w:p>
+      <w:r>
+        <w:t>Lecture 1</w:t>
+      </w:r>
+      <w:r>
+        <w:t>0</w:t>
+      </w:r>
+      <w:r>
+        <w:t>: Control structures</w:t>
+      </w:r>
+    </w:p>
+    <w:p>
+      <w:pPr>
+        <w:pStyle w:val="a3"/>
+        <w:numPr>
+          <w:ilvl w:val="0"/>
+          <w:numId w:val="1"/>
+        </w:numPr>
+      </w:pPr>
+      <w:r>
+        <w:t>Member activation</w:t>
+      </w:r>
+    </w:p>
+    <w:p>
+      <w:pPr>
+        <w:pStyle w:val="a3"/>
+        <w:numPr>
+          <w:ilvl w:val="1"/>
+          <w:numId w:val="1"/>
+        </w:numPr>
+      </w:pPr>
+      <w:r>
+        <w:t>Assignment is a kind of special case</w:t>
+      </w:r>
+    </w:p>
+    <w:p>
+      <w:pPr>
+        <w:pStyle w:val="a3"/>
+        <w:numPr>
+          <w:ilvl w:val="0"/>
+          <w:numId w:val="1"/>
+        </w:numPr>
+      </w:pPr>
+      <w:r>
+        <w:t>Conditional</w:t>
+      </w:r>
+    </w:p>
+    <w:p>
+      <w:pPr>
+        <w:pStyle w:val="a3"/>
+        <w:numPr>
+          <w:ilvl w:val="0"/>
+          <w:numId w:val="1"/>
+        </w:numPr>
+      </w:pPr>
+      <w:r>
+        <w:t>Loops</w:t>
+      </w:r>
+    </w:p>
+    <w:p>
+      <w:pPr>
+        <w:pStyle w:val="a3"/>
+        <w:numPr>
+          <w:ilvl w:val="0"/>
+          <w:numId w:val="1"/>
+        </w:numPr>
+      </w:pPr>
+      <w:r>
+        <w:t>Exceptions. Kinds of exceptions</w:t>
+      </w:r>
+    </w:p>
+    <w:p>
+      <w:pPr>
+        <w:pStyle w:val="a3"/>
+        <w:numPr>
+          <w:ilvl w:val="0"/>
+          <w:numId w:val="1"/>
+        </w:numPr>
+      </w:pPr>
+      <w:r>
+        <w:t xml:space="preserve">Block </w:t>
+      </w:r>
+    </w:p>
+    <w:p>
+      <w:pPr>
+        <w:pStyle w:val="a3"/>
+        <w:numPr>
+          <w:ilvl w:val="0"/>
+          <w:numId w:val="1"/>
+        </w:numPr>
+      </w:pPr>
+      <w:r>
+        <w:t>Integration with assertions</w:t>
+      </w:r>
+    </w:p>
+    <w:p>
+      <w:r>
+        <w:t>Lecture 1</w:t>
+      </w:r>
+      <w:r>
+        <w:t>1</w:t>
+      </w:r>
+      <w:r>
+        <w:t>: Tuples as a basic concept</w:t>
+      </w:r>
+    </w:p>
+    <w:p>
+      <w:pPr>
+        <w:pStyle w:val="a3"/>
+        <w:numPr>
+          <w:ilvl w:val="0"/>
+          <w:numId w:val="1"/>
+        </w:numPr>
+      </w:pPr>
+      <w:r>
+        <w:t>What is a tuple</w:t>
+      </w:r>
+    </w:p>
+    <w:p>
+      <w:pPr>
+        <w:pStyle w:val="a3"/>
+        <w:numPr>
+          <w:ilvl w:val="0"/>
+          <w:numId w:val="1"/>
+        </w:numPr>
+      </w:pPr>
+      <w:r>
+        <w:t>Every routine has 1 parameter</w:t>
+      </w:r>
+    </w:p>
+    <w:p>
+      <w:pPr>
+        <w:pStyle w:val="a3"/>
+        <w:numPr>
+          <w:ilvl w:val="0"/>
+          <w:numId w:val="1"/>
+        </w:numPr>
+      </w:pPr>
+      <w:r>
+        <w:t>Conformance</w:t>
+      </w:r>
+    </w:p>
+    <w:p>
+      <w:r>
+        <w:t>Lecture 1</w:t>
+      </w:r>
+      <w:r>
+        <w:t>2</w:t>
+      </w:r>
+      <w:r>
+        <w:t>: Kernel classes</w:t>
+      </w:r>
+    </w:p>
+    <w:p>
+      <w:pPr>
+        <w:pStyle w:val="a3"/>
+        <w:numPr>
+          <w:ilvl w:val="0"/>
+          <w:numId w:val="1"/>
+        </w:numPr>
+      </w:pPr>
+      <w:r>
+        <w:t>0 and 1 as two basic atoms</w:t>
+      </w:r>
+    </w:p>
+    <w:p>
+      <w:pPr>
+        <w:pStyle w:val="a3"/>
+        <w:numPr>
+          <w:ilvl w:val="0"/>
+          <w:numId w:val="1"/>
+        </w:numPr>
+      </w:pPr>
+      <w:r>
+        <w:t>Constant objects</w:t>
+      </w:r>
+    </w:p>
+    <w:p>
+      <w:pPr>
+        <w:pStyle w:val="a3"/>
+        <w:numPr>
+          <w:ilvl w:val="0"/>
+          <w:numId w:val="1"/>
+        </w:numPr>
+      </w:pPr>
+      <w:r>
+        <w:t>Regular expressions</w:t>
+      </w:r>
+    </w:p>
+    <w:p>
+      <w:r>
+        <w:t>Lecture 1</w:t>
+      </w:r>
+      <w:r>
+        <w:t>3</w:t>
+      </w:r>
+      <w:r>
+        <w:t>: Overloading</w:t>
+      </w:r>
+    </w:p>
+    <w:p>
+      <w:pPr>
+        <w:pStyle w:val="a3"/>
+        <w:numPr>
+          <w:ilvl w:val="0"/>
+          <w:numId w:val="1"/>
+        </w:numPr>
+      </w:pPr>
+      <w:r>
+        <w:t xml:space="preserve">Routine names overloading </w:t>
+      </w:r>
+    </w:p>
+    <w:p>
+      <w:pPr>
+        <w:pStyle w:val="a3"/>
+        <w:numPr>
+          <w:ilvl w:val="0"/>
+          <w:numId w:val="1"/>
+        </w:numPr>
+      </w:pPr>
+      <w:r>
         <w:lastRenderedPageBreak/>
-        <w:t>Conformance</w:t>
-      </w:r>
-    </w:p>
-    <w:p>
-      <w:r>
-        <w:t>Lecture 9: Systematic assertions</w:t>
-      </w:r>
-    </w:p>
-    <w:p>
-      <w:pPr>
-        <w:pStyle w:val="a3"/>
-        <w:numPr>
-          <w:ilvl w:val="0"/>
-          <w:numId w:val="1"/>
-        </w:numPr>
-      </w:pPr>
-      <w:r>
-        <w:t>Predicates. Kinds of predicates</w:t>
-      </w:r>
-    </w:p>
-    <w:p>
-      <w:pPr>
-        <w:pStyle w:val="a3"/>
-        <w:numPr>
-          <w:ilvl w:val="0"/>
-          <w:numId w:val="1"/>
-        </w:numPr>
-      </w:pPr>
-      <w:r>
-        <w:t xml:space="preserve">Preconditions, </w:t>
-      </w:r>
-      <w:proofErr w:type="spellStart"/>
-      <w:r>
-        <w:t>postconditions</w:t>
-      </w:r>
-      <w:proofErr w:type="spellEnd"/>
-      <w:r>
-        <w:t>, invariants and variants</w:t>
-      </w:r>
-    </w:p>
-    <w:p>
-      <w:pPr>
-        <w:pStyle w:val="a3"/>
-        <w:numPr>
-          <w:ilvl w:val="0"/>
-          <w:numId w:val="1"/>
-        </w:numPr>
-      </w:pPr>
-      <w:r>
-        <w:t>Alignment with inheritance</w:t>
-      </w:r>
-    </w:p>
-    <w:p>
-      <w:pPr>
-        <w:pStyle w:val="a3"/>
-        <w:numPr>
-          <w:ilvl w:val="0"/>
-          <w:numId w:val="1"/>
-        </w:numPr>
-      </w:pPr>
-      <w:r>
-        <w:t>Implications for practical usage. No more issue root cause triaging</w:t>
-      </w:r>
-    </w:p>
-    <w:p>
-      <w:r>
-        <w:t>Lectu</w:t>
-      </w:r>
-      <w:r>
-        <w:t>re 7</w:t>
-      </w:r>
-      <w:r>
-        <w:t>: Active (concurrent) objects. Interactions between them</w:t>
-      </w:r>
-    </w:p>
-    <w:p>
-      <w:pPr>
-        <w:pStyle w:val="a3"/>
-        <w:numPr>
-          <w:ilvl w:val="0"/>
-          <w:numId w:val="1"/>
-        </w:numPr>
-      </w:pPr>
-      <w:r>
-        <w:t xml:space="preserve">Concept of processing element – thread, process, service </w:t>
-      </w:r>
-    </w:p>
-    <w:p>
-      <w:pPr>
-        <w:pStyle w:val="a3"/>
-        <w:numPr>
-          <w:ilvl w:val="0"/>
-          <w:numId w:val="1"/>
-        </w:numPr>
-      </w:pPr>
-      <w:r>
-        <w:t>Active objects never sleep</w:t>
-      </w:r>
-    </w:p>
-    <w:p>
-      <w:pPr>
-        <w:pStyle w:val="a3"/>
-        <w:numPr>
-          <w:ilvl w:val="0"/>
-          <w:numId w:val="1"/>
-        </w:numPr>
-      </w:pPr>
-      <w:r>
-        <w:t>How to support synchronous and asynchronous interactions between objects</w:t>
+        <w:t xml:space="preserve">Attribute names overloading </w:t>
+      </w:r>
+    </w:p>
+    <w:p>
+      <w:pPr>
+        <w:pStyle w:val="a3"/>
+        <w:numPr>
+          <w:ilvl w:val="0"/>
+          <w:numId w:val="1"/>
+        </w:numPr>
+      </w:pPr>
+      <w:r>
+        <w:t xml:space="preserve">Class names overloading </w:t>
+      </w:r>
+    </w:p>
+    <w:p>
+      <w:pPr>
+        <w:pStyle w:val="a3"/>
+        <w:numPr>
+          <w:ilvl w:val="0"/>
+          <w:numId w:val="1"/>
+        </w:numPr>
+      </w:pPr>
+      <w:r>
+        <w:t>Resolving ambiguities</w:t>
       </w:r>
     </w:p>
     <w:p>
@@ -488,254 +779,6 @@
         <w:t>Lecture 1</w:t>
       </w:r>
       <w:r>
-        <w:t>0</w:t>
-      </w:r>
-      <w:r>
-        <w:t>: Control structures</w:t>
-      </w:r>
-    </w:p>
-    <w:p>
-      <w:pPr>
-        <w:pStyle w:val="a3"/>
-        <w:numPr>
-          <w:ilvl w:val="0"/>
-          <w:numId w:val="1"/>
-        </w:numPr>
-      </w:pPr>
-      <w:r>
-        <w:t>Member activation</w:t>
-      </w:r>
-    </w:p>
-    <w:p>
-      <w:pPr>
-        <w:pStyle w:val="a3"/>
-        <w:numPr>
-          <w:ilvl w:val="1"/>
-          <w:numId w:val="1"/>
-        </w:numPr>
-      </w:pPr>
-      <w:r>
-        <w:t>Assignment is a kind of special case</w:t>
-      </w:r>
-    </w:p>
-    <w:p>
-      <w:pPr>
-        <w:pStyle w:val="a3"/>
-        <w:numPr>
-          <w:ilvl w:val="0"/>
-          <w:numId w:val="1"/>
-        </w:numPr>
-      </w:pPr>
-      <w:r>
-        <w:t>Conditional</w:t>
-      </w:r>
-    </w:p>
-    <w:p>
-      <w:pPr>
-        <w:pStyle w:val="a3"/>
-        <w:numPr>
-          <w:ilvl w:val="0"/>
-          <w:numId w:val="1"/>
-        </w:numPr>
-      </w:pPr>
-      <w:r>
-        <w:t>Loops</w:t>
-      </w:r>
-    </w:p>
-    <w:p>
-      <w:pPr>
-        <w:pStyle w:val="a3"/>
-        <w:numPr>
-          <w:ilvl w:val="0"/>
-          <w:numId w:val="1"/>
-        </w:numPr>
-      </w:pPr>
-      <w:r>
-        <w:t>Exceptions. Kinds of exceptions</w:t>
-      </w:r>
-    </w:p>
-    <w:p>
-      <w:pPr>
-        <w:pStyle w:val="a3"/>
-        <w:numPr>
-          <w:ilvl w:val="0"/>
-          <w:numId w:val="1"/>
-        </w:numPr>
-      </w:pPr>
-      <w:r>
-        <w:t xml:space="preserve">Block </w:t>
-      </w:r>
-    </w:p>
-    <w:p>
-      <w:pPr>
-        <w:pStyle w:val="a3"/>
-        <w:numPr>
-          <w:ilvl w:val="0"/>
-          <w:numId w:val="1"/>
-        </w:numPr>
-      </w:pPr>
-      <w:r>
-        <w:t>Integration with assertions</w:t>
-      </w:r>
-    </w:p>
-    <w:p>
-      <w:r>
-        <w:t>Lecture 1</w:t>
-      </w:r>
-      <w:r>
-        <w:t>1</w:t>
-      </w:r>
-      <w:r>
-        <w:t>: Tuples as a basic concept</w:t>
-      </w:r>
-    </w:p>
-    <w:p>
-      <w:pPr>
-        <w:pStyle w:val="a3"/>
-        <w:numPr>
-          <w:ilvl w:val="0"/>
-          <w:numId w:val="1"/>
-        </w:numPr>
-      </w:pPr>
-      <w:r>
-        <w:t>What is a tuple</w:t>
-      </w:r>
-    </w:p>
-    <w:p>
-      <w:pPr>
-        <w:pStyle w:val="a3"/>
-        <w:numPr>
-          <w:ilvl w:val="0"/>
-          <w:numId w:val="1"/>
-        </w:numPr>
-      </w:pPr>
-      <w:r>
-        <w:t>Every routine has 1 parameter</w:t>
-      </w:r>
-    </w:p>
-    <w:p>
-      <w:pPr>
-        <w:pStyle w:val="a3"/>
-        <w:numPr>
-          <w:ilvl w:val="0"/>
-          <w:numId w:val="1"/>
-        </w:numPr>
-      </w:pPr>
-      <w:r>
-        <w:t>Conformance</w:t>
-      </w:r>
-    </w:p>
-    <w:p>
-      <w:r>
-        <w:t>Lecture 1</w:t>
-      </w:r>
-      <w:r>
-        <w:t>2</w:t>
-      </w:r>
-      <w:r>
-        <w:t>: Kernel classes</w:t>
-      </w:r>
-    </w:p>
-    <w:p>
-      <w:pPr>
-        <w:pStyle w:val="a3"/>
-        <w:numPr>
-          <w:ilvl w:val="0"/>
-          <w:numId w:val="1"/>
-        </w:numPr>
-      </w:pPr>
-      <w:r>
-        <w:t>0 and 1 as two basic atoms</w:t>
-      </w:r>
-    </w:p>
-    <w:p>
-      <w:pPr>
-        <w:pStyle w:val="a3"/>
-        <w:numPr>
-          <w:ilvl w:val="0"/>
-          <w:numId w:val="1"/>
-        </w:numPr>
-      </w:pPr>
-      <w:r>
-        <w:t>Constant objects</w:t>
-      </w:r>
-    </w:p>
-    <w:p>
-      <w:pPr>
-        <w:pStyle w:val="a3"/>
-        <w:numPr>
-          <w:ilvl w:val="0"/>
-          <w:numId w:val="1"/>
-        </w:numPr>
-      </w:pPr>
-      <w:r>
-        <w:t>Regular expressions</w:t>
-      </w:r>
-    </w:p>
-    <w:p>
-      <w:r>
-        <w:t>Lecture 1</w:t>
-      </w:r>
-      <w:r>
-        <w:t>3</w:t>
-      </w:r>
-      <w:r>
-        <w:t>: Overloading</w:t>
-      </w:r>
-    </w:p>
-    <w:p>
-      <w:pPr>
-        <w:pStyle w:val="a3"/>
-        <w:numPr>
-          <w:ilvl w:val="0"/>
-          <w:numId w:val="1"/>
-        </w:numPr>
-      </w:pPr>
-      <w:r>
-        <w:t xml:space="preserve">Routine names overloading </w:t>
-      </w:r>
-    </w:p>
-    <w:p>
-      <w:pPr>
-        <w:pStyle w:val="a3"/>
-        <w:numPr>
-          <w:ilvl w:val="0"/>
-          <w:numId w:val="1"/>
-        </w:numPr>
-      </w:pPr>
-      <w:r>
-        <w:t xml:space="preserve">Attribute names overloading </w:t>
-      </w:r>
-    </w:p>
-    <w:p>
-      <w:pPr>
-        <w:pStyle w:val="a3"/>
-        <w:numPr>
-          <w:ilvl w:val="0"/>
-          <w:numId w:val="1"/>
-        </w:numPr>
-      </w:pPr>
-      <w:r>
-        <w:t xml:space="preserve">Class names overloading </w:t>
-      </w:r>
-    </w:p>
-    <w:p>
-      <w:pPr>
-        <w:pStyle w:val="a3"/>
-        <w:numPr>
-          <w:ilvl w:val="0"/>
-          <w:numId w:val="1"/>
-        </w:numPr>
-      </w:pPr>
-      <w:r>
-        <w:t>Resolving ambiguities</w:t>
-      </w:r>
-    </w:p>
-    <w:p>
-      <w:r>
-        <w:t>Lecture 1</w:t>
-      </w:r>
-      <w:r>
         <w:t>4</w:t>
       </w:r>
       <w:r>
@@ -763,7 +806,6 @@
         </w:numPr>
       </w:pPr>
       <w:r>
-        <w:lastRenderedPageBreak/>
         <w:t>Clusters as areas for search</w:t>
       </w:r>
     </w:p>

</xml_diff>